<commit_message>
feat(ooxast-util-to-unified-latex): add support for hyperlink handler fix(ooxast-util-to-unified-latex): fix getRStyle import fix(ooxast-util-to-unified-latex): fix types in vfile.DataMap fix(ooxast-util-to-unified-latex): restore original relations after parsing footnotes and endnotes refactor(ooxast-util-to-unified-latex): remove commented code feat(ooxast-util-to-unified-latex): add support for custom handlers in options docs(ooxast-util-to-unified-latex): add description for document option
feat(fixtures.spec.ts): add reoffMarkupToStyle plugin to fromDocx function pipeline
</commit_message>
<xml_diff>
--- a/libs/ooxast/ooxast-util-to-unified-latex/src/test/fixtures/formatting/index.docx
+++ b/libs/ooxast/ooxast-util-to-unified-latex/src/test/fixtures/formatting/index.docx
@@ -165,8 +165,6 @@
       <w:pPr>
         <w:rPr>
           <w:color w:val="000000" w:themeColor="text1"/>
-          <w:bdr w:val="single" w:sz="4" w:space="0" w:color="auto"/>
-          <w:shd w:val="pct15" w:color="auto" w:fill="FFFFFF"/>
           <w:lang w:val="en-US"/>
         </w:rPr>
       </w:pPr>
@@ -178,6 +176,72 @@
         </w:rPr>
         <w:tab/>
       </w:r>
+    </w:p>
+    <w:p>
+      <w:pPr>
+        <w:rPr>
+          <w:color w:val="000000" w:themeColor="text1"/>
+          <w:lang w:val="en-US"/>
+        </w:rPr>
+      </w:pPr>
+      <w:hyperlink r:id="rId4" w:history="1">
+        <w:r>
+          <w:rPr>
+            <w:rStyle w:val="Hyperlink"/>
+            <w:lang w:val="en-US"/>
+          </w:rPr>
+          <w:t>hyperlink</w:t>
+        </w:r>
+      </w:hyperlink>
+    </w:p>
+    <w:p>
+      <w:pPr>
+        <w:rPr>
+          <w:color w:val="000000" w:themeColor="text1"/>
+          <w:lang w:val="en-US"/>
+        </w:rPr>
+      </w:pPr>
+    </w:p>
+    <w:p>
+      <w:pPr>
+        <w:pStyle w:val="Heading2"/>
+        <w:rPr>
+          <w:noProof/>
+        </w:rPr>
+      </w:pPr>
+      <w:r>
+        <w:rPr>
+          <w:noProof/>
+        </w:rPr>
+        <w:t>Data Preparation</w:t>
+      </w:r>
+    </w:p>
+    <w:p>
+      <w:pPr>
+        <w:rPr>
+          <w:color w:val="000000" w:themeColor="text1"/>
+          <w:shd w:val="pct15" w:color="auto" w:fill="FFFFFF"/>
+          <w:lang w:val="en-US"/>
+        </w:rPr>
+      </w:pPr>
+      <w:r>
+        <w:rPr>
+          <w:noProof/>
+          <w:color w:val="000000" w:themeColor="text1"/>
+          <w:lang w:val="en-US"/>
+        </w:rPr>
+        <w:t xml:space="preserve">All data preparation steps and statistical analyses were performed in R (R Core Team, 2019) and can be retrieved from the OSF page: </w:t>
+      </w:r>
+      <w:hyperlink r:id="rId5" w:history="1">
+        <w:r>
+          <w:rPr>
+            <w:rStyle w:val="Hyperlink"/>
+            <w:noProof/>
+            <w:lang w:val="en-US"/>
+          </w:rPr>
+          <w:t>osf.io/twg9r/</w:t>
+        </w:r>
+      </w:hyperlink>
     </w:p>
     <w:sectPr>
       <w:pgSz w:w="11906" w:h="16838"/>
@@ -205,7 +269,7 @@
   <w:latentStyles w:defLockedState="0" w:defUIPriority="99" w:defSemiHidden="0" w:defUnhideWhenUsed="0" w:defQFormat="0" w:count="376">
     <w:lsdException w:name="Normal" w:uiPriority="0" w:qFormat="1"/>
     <w:lsdException w:name="heading 1" w:uiPriority="9" w:qFormat="1"/>
-    <w:lsdException w:name="heading 2" w:semiHidden="1" w:uiPriority="9" w:unhideWhenUsed="1" w:qFormat="1"/>
+    <w:lsdException w:name="heading 2" w:semiHidden="1" w:uiPriority="0" w:unhideWhenUsed="1" w:qFormat="1"/>
     <w:lsdException w:name="heading 3" w:semiHidden="1" w:uiPriority="9" w:unhideWhenUsed="1" w:qFormat="1"/>
     <w:lsdException w:name="heading 4" w:semiHidden="1" w:uiPriority="9" w:unhideWhenUsed="1" w:qFormat="1"/>
     <w:lsdException w:name="heading 5" w:semiHidden="1" w:uiPriority="9" w:unhideWhenUsed="1" w:qFormat="1"/>
@@ -584,6 +648,27 @@
     <w:name w:val="Normal"/>
     <w:qFormat/>
   </w:style>
+  <w:style w:type="paragraph" w:styleId="Heading2">
+    <w:name w:val="heading 2"/>
+    <w:basedOn w:val="Normal"/>
+    <w:next w:val="Normal"/>
+    <w:link w:val="Heading2Char"/>
+    <w:qFormat/>
+    <w:rsid w:val="00F016FB"/>
+    <w:pPr>
+      <w:keepNext/>
+      <w:spacing w:before="240" w:after="60"/>
+      <w:outlineLvl w:val="1"/>
+    </w:pPr>
+    <w:rPr>
+      <w:rFonts w:ascii="Arial" w:eastAsia="Times New Roman" w:hAnsi="Arial" w:cs="Times New Roman"/>
+      <w:b/>
+      <w:i/>
+      <w:sz w:val="28"/>
+      <w:szCs w:val="28"/>
+      <w:lang w:val="en-US" w:eastAsia="en-US"/>
+    </w:rPr>
+  </w:style>
   <w:style w:type="character" w:default="1" w:styleId="DefaultParagraphFont">
     <w:name w:val="Default Paragraph Font"/>
     <w:uiPriority w:val="1"/>
@@ -610,6 +695,55 @@
     <w:uiPriority w:val="99"/>
     <w:semiHidden/>
     <w:unhideWhenUsed/>
+  </w:style>
+  <w:style w:type="character" w:styleId="Hyperlink">
+    <w:name w:val="Hyperlink"/>
+    <w:basedOn w:val="DefaultParagraphFont"/>
+    <w:uiPriority w:val="99"/>
+    <w:unhideWhenUsed/>
+    <w:rsid w:val="007663ED"/>
+    <w:rPr>
+      <w:color w:val="0563C1" w:themeColor="hyperlink"/>
+      <w:u w:val="single"/>
+    </w:rPr>
+  </w:style>
+  <w:style w:type="character" w:styleId="UnresolvedMention">
+    <w:name w:val="Unresolved Mention"/>
+    <w:basedOn w:val="DefaultParagraphFont"/>
+    <w:uiPriority w:val="99"/>
+    <w:semiHidden/>
+    <w:unhideWhenUsed/>
+    <w:rsid w:val="007663ED"/>
+    <w:rPr>
+      <w:color w:val="605E5C"/>
+      <w:shd w:val="clear" w:color="auto" w:fill="E1DFDD"/>
+    </w:rPr>
+  </w:style>
+  <w:style w:type="character" w:customStyle="1" w:styleId="Heading2Char">
+    <w:name w:val="Heading 2 Char"/>
+    <w:basedOn w:val="DefaultParagraphFont"/>
+    <w:link w:val="Heading2"/>
+    <w:rsid w:val="00F016FB"/>
+    <w:rPr>
+      <w:rFonts w:ascii="Arial" w:eastAsia="Times New Roman" w:hAnsi="Arial" w:cs="Times New Roman"/>
+      <w:b/>
+      <w:i/>
+      <w:sz w:val="28"/>
+      <w:szCs w:val="28"/>
+      <w:lang w:val="en-US" w:eastAsia="en-US"/>
+    </w:rPr>
+  </w:style>
+  <w:style w:type="character" w:styleId="FollowedHyperlink">
+    <w:name w:val="FollowedHyperlink"/>
+    <w:basedOn w:val="DefaultParagraphFont"/>
+    <w:uiPriority w:val="99"/>
+    <w:semiHidden/>
+    <w:unhideWhenUsed/>
+    <w:rsid w:val="00F016FB"/>
+    <w:rPr>
+      <w:color w:val="954F72" w:themeColor="followedHyperlink"/>
+      <w:u w:val="single"/>
+    </w:rPr>
   </w:style>
 </w:styles>
 </file>

</xml_diff>